<commit_message>
added todo to word document
</commit_message>
<xml_diff>
--- a/implementatieplannen/working/Implementatie plan RGB to Gray.docx
+++ b/implementatieplannen/working/Implementatie plan RGB to Gray.docx
@@ -752,35 +752,7 @@
             <w:rStyle w:val="Hyperlink"/>
             <w:lang w:val="nl-NL"/>
           </w:rPr>
-          <w:t>Eva</w:t>
-        </w:r>
-        <w:r>
-          <w:rPr>
-            <w:rStyle w:val="Hyperlink"/>
-            <w:lang w:val="nl-NL"/>
-          </w:rPr>
-          <w:t>l</w:t>
-        </w:r>
-        <w:r>
-          <w:rPr>
-            <w:rStyle w:val="Hyperlink"/>
-            <w:lang w:val="nl-NL"/>
-          </w:rPr>
-          <w:t>ua</w:t>
-        </w:r>
-        <w:r>
-          <w:rPr>
-            <w:rStyle w:val="Hyperlink"/>
-            <w:lang w:val="nl-NL"/>
-          </w:rPr>
-          <w:t>t</w:t>
-        </w:r>
-        <w:r>
-          <w:rPr>
-            <w:rStyle w:val="Hyperlink"/>
-            <w:lang w:val="nl-NL"/>
-          </w:rPr>
-          <w:t>ie</w:t>
+          <w:t>Evaluatie</w:t>
         </w:r>
       </w:hyperlink>
       <w:r>
@@ -1064,21 +1036,7 @@
             <w:rStyle w:val="Hyperlink"/>
             <w:lang w:val="nl-NL"/>
           </w:rPr>
-          <w:t>Ku</w:t>
-        </w:r>
-        <w:r>
-          <w:rPr>
-            <w:rStyle w:val="Hyperlink"/>
-            <w:lang w:val="nl-NL"/>
-          </w:rPr>
-          <w:t>m</w:t>
-        </w:r>
-        <w:r>
-          <w:rPr>
-            <w:rStyle w:val="Hyperlink"/>
-            <w:lang w:val="nl-NL"/>
-          </w:rPr>
-          <w:t>ar</w:t>
+          <w:t>Kumar</w:t>
         </w:r>
         <w:proofErr w:type="spellEnd"/>
         <w:r>
@@ -1216,15 +1174,7 @@
             <w:rFonts w:eastAsia="Times New Roman" w:cstheme="minorHAnsi"/>
             <w:lang w:val="nl-NL"/>
           </w:rPr>
-          <w:t>B</w:t>
-        </w:r>
-        <w:r>
-          <w:rPr>
-            <w:rStyle w:val="Hyperlink"/>
-            <w:rFonts w:eastAsia="Times New Roman" w:cstheme="minorHAnsi"/>
-            <w:lang w:val="nl-NL"/>
-          </w:rPr>
-          <w:t>ala</w:t>
+          <w:t>Bala</w:t>
         </w:r>
         <w:proofErr w:type="spellEnd"/>
         <w:r>
@@ -1369,7 +1319,31 @@
           <w:bCs/>
           <w:lang w:val="nl-NL"/>
         </w:rPr>
-        <w:t>R + G + B / 3 = G</w:t>
+        <w:t>(</w:t>
+      </w:r>
+      <w:r>
+        <w:rPr>
+          <w:b/>
+          <w:bCs/>
+          <w:lang w:val="nl-NL"/>
+        </w:rPr>
+        <w:t>R + G + B</w:t>
+      </w:r>
+      <w:r>
+        <w:rPr>
+          <w:b/>
+          <w:bCs/>
+          <w:lang w:val="nl-NL"/>
+        </w:rPr>
+        <w:t>)</w:t>
+      </w:r>
+      <w:r>
+        <w:rPr>
+          <w:b/>
+          <w:bCs/>
+          <w:lang w:val="nl-NL"/>
+        </w:rPr>
+        <w:t xml:space="preserve"> / 3 = G</w:t>
       </w:r>
     </w:p>
     <w:p>
@@ -1396,8 +1370,6 @@
         </w:rPr>
         <w:t xml:space="preserve">ken op de volgende vlakken: </w:t>
       </w:r>
-      <w:bookmarkStart w:id="2" w:name="_GoBack"/>
-      <w:bookmarkEnd w:id="2"/>
     </w:p>
     <w:p>
       <w:pPr>
@@ -1532,11 +1504,6 @@
         <w:rPr>
           <w:lang w:val="nl-NL"/>
         </w:rPr>
-      </w:r>
-      <w:r>
-        <w:rPr>
-          <w:lang w:val="nl-NL"/>
-        </w:rPr>
         <w:fldChar w:fldCharType="separate"/>
       </w:r>
       <w:r>
@@ -1552,65 +1519,23 @@
           <w:rStyle w:val="Hyperlink"/>
           <w:lang w:val="nl-NL"/>
         </w:rPr>
-        <w:t>Ku</w:t>
-      </w:r>
+        <w:t>Kuma</w:t>
+      </w:r>
+      <w:proofErr w:type="spellEnd"/>
       <w:r>
         <w:rPr>
           <w:rStyle w:val="Hyperlink"/>
           <w:lang w:val="nl-NL"/>
         </w:rPr>
-        <w:t>m</w:t>
-      </w:r>
+        <w:t xml:space="preserve"> &amp; </w:t>
+      </w:r>
+      <w:proofErr w:type="spellStart"/>
       <w:r>
         <w:rPr>
           <w:rStyle w:val="Hyperlink"/>
           <w:lang w:val="nl-NL"/>
         </w:rPr>
-        <w:t>a</w:t>
-      </w:r>
-      <w:proofErr w:type="spellEnd"/>
-      <w:r>
-        <w:rPr>
-          <w:rStyle w:val="Hyperlink"/>
-          <w:lang w:val="nl-NL"/>
-        </w:rPr>
-        <w:t xml:space="preserve"> &amp; </w:t>
-      </w:r>
-      <w:proofErr w:type="spellStart"/>
-      <w:r>
-        <w:rPr>
-          <w:rStyle w:val="Hyperlink"/>
-          <w:lang w:val="nl-NL"/>
-        </w:rPr>
-        <w:t>K</w:t>
-      </w:r>
-      <w:r>
-        <w:rPr>
-          <w:rStyle w:val="Hyperlink"/>
-          <w:lang w:val="nl-NL"/>
-        </w:rPr>
-        <w:t>a</w:t>
-      </w:r>
-      <w:r>
-        <w:rPr>
-          <w:rStyle w:val="Hyperlink"/>
-          <w:lang w:val="nl-NL"/>
-        </w:rPr>
-        <w:t>r</w:t>
-      </w:r>
-      <w:r>
-        <w:rPr>
-          <w:rStyle w:val="Hyperlink"/>
-          <w:lang w:val="nl-NL"/>
-        </w:rPr>
-        <w:t>u</w:t>
-      </w:r>
-      <w:r>
-        <w:rPr>
-          <w:rStyle w:val="Hyperlink"/>
-          <w:lang w:val="nl-NL"/>
-        </w:rPr>
-        <w:t>n</w:t>
+        <w:t>Karun</w:t>
       </w:r>
       <w:proofErr w:type="spellEnd"/>
       <w:r>
@@ -1681,14 +1606,7 @@
             <w:rStyle w:val="Hyperlink"/>
             <w:lang w:val="nl-NL"/>
           </w:rPr>
-          <w:t xml:space="preserve"> </w:t>
-        </w:r>
-        <w:r>
-          <w:rPr>
-            <w:rStyle w:val="Hyperlink"/>
-            <w:lang w:val="nl-NL"/>
-          </w:rPr>
-          <w:t>&amp; Karen M. Braun</w:t>
+          <w:t xml:space="preserve"> &amp; Karen M. Braun</w:t>
         </w:r>
       </w:hyperlink>
     </w:p>
@@ -1703,7 +1621,7 @@
           <w:lang w:val="nl-NL"/>
         </w:rPr>
       </w:pPr>
-      <w:bookmarkStart w:id="3" w:name="_Toc34391924"/>
+      <w:bookmarkStart w:id="2" w:name="_Toc34391924"/>
       <w:r>
         <w:rPr>
           <w:lang w:val="nl-NL"/>
@@ -1711,7 +1629,7 @@
         <w:lastRenderedPageBreak/>
         <w:t>Keuze:</w:t>
       </w:r>
-      <w:bookmarkEnd w:id="3"/>
+      <w:bookmarkEnd w:id="2"/>
     </w:p>
     <w:p>
       <w:pPr>
@@ -1835,14 +1753,14 @@
           <w:lang w:val="nl-NL"/>
         </w:rPr>
       </w:pPr>
-      <w:bookmarkStart w:id="4" w:name="_Toc34391925"/>
+      <w:bookmarkStart w:id="3" w:name="_Toc34391925"/>
       <w:r>
         <w:rPr>
           <w:lang w:val="nl-NL"/>
         </w:rPr>
         <w:t>Implementatie:</w:t>
       </w:r>
-      <w:bookmarkEnd w:id="4"/>
+      <w:bookmarkEnd w:id="3"/>
     </w:p>
     <w:p>
       <w:pPr>
@@ -1937,146 +1855,194 @@
           <w:lang w:val="nl-NL"/>
         </w:rPr>
       </w:pPr>
+      <w:bookmarkStart w:id="4" w:name="_Evaluatie:"/>
       <w:bookmarkStart w:id="5" w:name="_Toc34391926"/>
-      <w:bookmarkStart w:id="6" w:name="_Evaluatie:"/>
+      <w:bookmarkEnd w:id="4"/>
+      <w:r>
+        <w:rPr>
+          <w:lang w:val="nl-NL"/>
+        </w:rPr>
+        <w:t>Evaluatie:</w:t>
+      </w:r>
+      <w:bookmarkEnd w:id="5"/>
+    </w:p>
+    <w:p>
+      <w:pPr>
+        <w:rPr>
+          <w:lang w:val="nl-NL"/>
+        </w:rPr>
+      </w:pPr>
+      <w:r>
+        <w:rPr>
+          <w:lang w:val="nl-NL"/>
+        </w:rPr>
+        <w:t>We willen aantonen dat de bestaande codebase in zijn geheel verbeterd kan worden door de “fundering” ofwel de eerste stap te optimaliseren. Dit is relevant omdat de resultaten van deze eerste stap in alle volgende stappen gebruikt wordt. We gaan de snelheid van de volledige ketting aan stappen meten en vergelijken met het origineel, er bestaat al code die deze snelheid voor ons opmeet.</w:t>
+      </w:r>
+    </w:p>
+    <w:p>
+      <w:pPr>
+        <w:rPr>
+          <w:lang w:val="nl-NL"/>
+        </w:rPr>
+      </w:pPr>
+      <w:r>
+        <w:rPr>
+          <w:lang w:val="nl-NL"/>
+        </w:rPr>
+        <w:t xml:space="preserve">Ook gaan we de eindresultaten van de oude tegenover de nieuwe code vergelijken op </w:t>
+      </w:r>
+      <w:r>
+        <w:rPr>
+          <w:lang w:val="nl-NL"/>
+        </w:rPr>
+        <w:t>het correct herkennen van de persoon</w:t>
+      </w:r>
+      <w:r>
+        <w:rPr>
+          <w:lang w:val="nl-NL"/>
+        </w:rPr>
+        <w:t>.</w:t>
+      </w:r>
+      <w:r>
+        <w:rPr>
+          <w:lang w:val="nl-NL"/>
+        </w:rPr>
+        <w:t xml:space="preserve"> We zijn van plan om het programma te testen met 5 verschillende personen.</w:t>
+      </w:r>
+      <w:r>
+        <w:rPr>
+          <w:lang w:val="nl-NL"/>
+        </w:rPr>
+        <w:t xml:space="preserve"> </w:t>
+      </w:r>
+      <w:r>
+        <w:rPr>
+          <w:lang w:val="nl-NL"/>
+        </w:rPr>
+        <w:t>Van elk van deze personen nemen we verschillende foto’s (portret, portret met accessoires, portret met drukke achtergrond, foto van langere afstand</w:t>
+      </w:r>
+      <w:r>
+        <w:rPr>
+          <w:lang w:val="nl-NL"/>
+        </w:rPr>
+        <w:t xml:space="preserve"> / lagere resolutie</w:t>
+      </w:r>
+      <w:r>
+        <w:rPr>
+          <w:lang w:val="nl-NL"/>
+        </w:rPr>
+        <w:t>).</w:t>
+      </w:r>
+    </w:p>
+    <w:p>
+      <w:pPr>
+        <w:rPr>
+          <w:lang w:val="nl-NL"/>
+        </w:rPr>
+      </w:pPr>
+      <w:r>
+        <w:rPr>
+          <w:lang w:val="nl-NL"/>
+        </w:rPr>
+        <w:t xml:space="preserve">We zullen ook een test doen om </w:t>
+      </w:r>
+      <w:r>
+        <w:rPr>
+          <w:lang w:val="nl-NL"/>
+        </w:rPr>
+        <w:t>voor het</w:t>
+      </w:r>
+      <w:r>
+        <w:rPr>
+          <w:lang w:val="nl-NL"/>
+        </w:rPr>
+        <w:t xml:space="preserve"> geheugengebruik</w:t>
+      </w:r>
+      <w:r>
+        <w:rPr>
+          <w:lang w:val="nl-NL"/>
+        </w:rPr>
+        <w:t xml:space="preserve"> en calculatietijd. </w:t>
+      </w:r>
+      <w:r>
+        <w:rPr>
+          <w:lang w:val="nl-NL"/>
+        </w:rPr>
+        <w:t xml:space="preserve">We </w:t>
+      </w:r>
+      <w:r>
+        <w:rPr>
+          <w:lang w:val="nl-NL"/>
+        </w:rPr>
+        <w:t xml:space="preserve">hopen / </w:t>
+      </w:r>
+      <w:r>
+        <w:rPr>
+          <w:lang w:val="nl-NL"/>
+        </w:rPr>
+        <w:t xml:space="preserve">verwachten dat de accuraatheid van de resultaten </w:t>
+      </w:r>
+      <w:r>
+        <w:rPr>
+          <w:lang w:val="nl-NL"/>
+        </w:rPr>
+        <w:t xml:space="preserve">merkbaar wordt verbeterd. En dat het geheugengebruik en calculatietijd niet sterk zal verschillen. </w:t>
+      </w:r>
+    </w:p>
+    <w:p>
+      <w:pPr>
+        <w:rPr>
+          <w:lang w:val="nl-NL"/>
+        </w:rPr>
+      </w:pPr>
+    </w:p>
+    <w:p>
+      <w:pPr>
+        <w:rPr>
+          <w:color w:val="FF0000"/>
+          <w:lang w:val="nl-NL"/>
+        </w:rPr>
+      </w:pPr>
+      <w:r>
+        <w:rPr>
+          <w:color w:val="FF0000"/>
+          <w:lang w:val="nl-NL"/>
+        </w:rPr>
+        <w:t>TODO::: Hoe drukken we het resultaat uit in een getal.</w:t>
+      </w:r>
+      <w:bookmarkStart w:id="6" w:name="_GoBack"/>
       <w:bookmarkEnd w:id="6"/>
-      <w:r>
-        <w:rPr>
-          <w:lang w:val="nl-NL"/>
-        </w:rPr>
-        <w:t>Evaluatie:</w:t>
-      </w:r>
-      <w:bookmarkEnd w:id="5"/>
-    </w:p>
-    <w:p>
-      <w:pPr>
-        <w:rPr>
-          <w:lang w:val="nl-NL"/>
-        </w:rPr>
-      </w:pPr>
-      <w:r>
-        <w:rPr>
-          <w:lang w:val="nl-NL"/>
-        </w:rPr>
-        <w:t>We willen aantonen dat de bestaande codebase in zijn geheel verbeterd kan worden door de “fundering” ofwel de eerste stap te optimaliseren. Dit is relevant omdat de resultaten van deze eerste stap in alle volgende stappen gebruikt wordt. We gaan de snelheid van de volledige ketting aan stappen meten en vergelijken met het origineel, er bestaat al code die deze snelheid voor ons opmeet.</w:t>
-      </w:r>
-    </w:p>
-    <w:p>
-      <w:pPr>
-        <w:rPr>
-          <w:lang w:val="nl-NL"/>
-        </w:rPr>
-      </w:pPr>
-      <w:r>
-        <w:rPr>
-          <w:lang w:val="nl-NL"/>
-        </w:rPr>
-        <w:t xml:space="preserve">Ook gaan we de eindresultaten van de oude tegenover de nieuwe code vergelijken op </w:t>
-      </w:r>
-      <w:r>
-        <w:rPr>
-          <w:lang w:val="nl-NL"/>
-        </w:rPr>
-        <w:t>het correct herkennen van de persoon</w:t>
-      </w:r>
-      <w:r>
-        <w:rPr>
+    </w:p>
+    <w:p>
+      <w:pPr>
+        <w:rPr>
+          <w:color w:val="FF0000"/>
+          <w:lang w:val="nl-NL"/>
+        </w:rPr>
+      </w:pPr>
+      <w:r>
+        <w:rPr>
+          <w:color w:val="FF0000"/>
+          <w:lang w:val="nl-NL"/>
+        </w:rPr>
+        <w:t xml:space="preserve">Standard </w:t>
+      </w:r>
+      <w:proofErr w:type="spellStart"/>
+      <w:r>
+        <w:rPr>
+          <w:color w:val="FF0000"/>
+          <w:lang w:val="nl-NL"/>
+        </w:rPr>
+        <w:t>defiation</w:t>
+      </w:r>
+      <w:proofErr w:type="spellEnd"/>
+      <w:r>
+        <w:rPr>
+          <w:color w:val="FF0000"/>
           <w:lang w:val="nl-NL"/>
         </w:rPr>
         <w:t>.</w:t>
       </w:r>
-      <w:r>
-        <w:rPr>
-          <w:lang w:val="nl-NL"/>
-        </w:rPr>
-        <w:t xml:space="preserve"> We zijn van plan om het programma te testen met 5 verschillende personen.</w:t>
-      </w:r>
-      <w:r>
-        <w:rPr>
-          <w:lang w:val="nl-NL"/>
-        </w:rPr>
-        <w:t xml:space="preserve"> </w:t>
-      </w:r>
-      <w:r>
-        <w:rPr>
-          <w:lang w:val="nl-NL"/>
-        </w:rPr>
-        <w:t>Van elk van deze personen nemen we verschillende foto’s (portret, portret met accessoires, portret met drukke achtergrond, foto van langere afstand</w:t>
-      </w:r>
-      <w:r>
-        <w:rPr>
-          <w:lang w:val="nl-NL"/>
-        </w:rPr>
-        <w:t xml:space="preserve"> / lagere resolutie</w:t>
-      </w:r>
-      <w:r>
-        <w:rPr>
-          <w:lang w:val="nl-NL"/>
-        </w:rPr>
-        <w:t>).</w:t>
-      </w:r>
-    </w:p>
-    <w:p>
-      <w:pPr>
-        <w:rPr>
-          <w:lang w:val="nl-NL"/>
-        </w:rPr>
-      </w:pPr>
-      <w:r>
-        <w:rPr>
-          <w:lang w:val="nl-NL"/>
-        </w:rPr>
-        <w:t xml:space="preserve">We zullen ook een test doen om </w:t>
-      </w:r>
-      <w:r>
-        <w:rPr>
-          <w:lang w:val="nl-NL"/>
-        </w:rPr>
-        <w:t>voor het</w:t>
-      </w:r>
-      <w:r>
-        <w:rPr>
-          <w:lang w:val="nl-NL"/>
-        </w:rPr>
-        <w:t xml:space="preserve"> geheugengebruik</w:t>
-      </w:r>
-      <w:r>
-        <w:rPr>
-          <w:lang w:val="nl-NL"/>
-        </w:rPr>
-        <w:t xml:space="preserve"> en calculatietijd. </w:t>
-      </w:r>
-      <w:r>
-        <w:rPr>
-          <w:lang w:val="nl-NL"/>
-        </w:rPr>
-        <w:t xml:space="preserve">We </w:t>
-      </w:r>
-      <w:r>
-        <w:rPr>
-          <w:lang w:val="nl-NL"/>
-        </w:rPr>
-        <w:t xml:space="preserve">hopen / </w:t>
-      </w:r>
-      <w:r>
-        <w:rPr>
-          <w:lang w:val="nl-NL"/>
-        </w:rPr>
-        <w:t xml:space="preserve">verwachten dat de accuraatheid van de resultaten </w:t>
-      </w:r>
-      <w:r>
-        <w:rPr>
-          <w:lang w:val="nl-NL"/>
-        </w:rPr>
-        <w:t xml:space="preserve">merkbaar wordt verbeterd. En dat het geheugengebruik en calculatietijd niet sterk zal verschillen. </w:t>
-      </w:r>
-    </w:p>
-    <w:p>
-      <w:pPr>
-        <w:rPr>
-          <w:lang w:val="nl-NL"/>
-        </w:rPr>
-      </w:pPr>
     </w:p>
     <w:sectPr>
       <w:footerReference w:type="default" r:id="rId11"/>
@@ -2125,6 +2091,7 @@
         <w:docPartUnique/>
       </w:docPartObj>
     </w:sdtPr>
+    <w:sdtEndPr/>
     <w:sdtContent>
       <w:p>
         <w:pPr>
@@ -2844,6 +2811,7 @@
   <w:style w:type="character" w:default="1" w:styleId="Standaardalinea-lettertype">
     <w:name w:val="Default Paragraph Font"/>
     <w:uiPriority w:val="1"/>
+    <w:semiHidden/>
     <w:unhideWhenUsed/>
   </w:style>
   <w:style w:type="table" w:default="1" w:styleId="Standaardtabel">
@@ -3370,7 +3338,7 @@
 </file>
 
 <file path=customXml/itemProps1.xml><?xml version="1.0" encoding="utf-8"?>
-<ds:datastoreItem xmlns:ds="http://schemas.openxmlformats.org/officeDocument/2006/customXml" ds:itemID="{54051C92-640A-4559-BC0C-BD00FD75638C}">
+<ds:datastoreItem xmlns:ds="http://schemas.openxmlformats.org/officeDocument/2006/customXml" ds:itemID="{5229B996-1D9B-407A-ABEC-E9DBDFDFC61D}">
   <ds:schemaRefs>
     <ds:schemaRef ds:uri="http://schemas.openxmlformats.org/officeDocument/2006/bibliography"/>
   </ds:schemaRefs>

</xml_diff>